<commit_message>
Trabajando para presentacion - Estados del bus en el mapa
</commit_message>
<xml_diff>
--- a/LISTA DE MICROSERVICIOS DEL APIREST.docx
+++ b/LISTA DE MICROSERVICIOS DEL APIREST.docx
@@ -212,17 +212,7 @@
           <w:szCs w:val="18"/>
           <w:shd w:val="clear" w:color="auto" w:fill="FAFAFA"/>
         </w:rPr>
-        <w:t>http://localhost:8080/paradasCercanas</w:t>
-      </w:r>
-      <w:r>
-        <w:rPr>
-          <w:rFonts w:ascii="Helvetica" w:hAnsi="Helvetica" w:cs="Helvetica"/>
-          <w:color w:val="505050"/>
-          <w:sz w:val="18"/>
-          <w:szCs w:val="18"/>
-          <w:shd w:val="clear" w:color="auto" w:fill="FAFAFA"/>
-        </w:rPr>
-        <w:t>Radio/{Longitud}</w:t>
+        <w:t>http://localhost:8080/paradasCercanasRadio/{Longitud}</w:t>
       </w:r>
     </w:p>
     <w:p>
@@ -265,17 +255,7 @@
           <w:szCs w:val="18"/>
           <w:shd w:val="clear" w:color="auto" w:fill="FAFAFA"/>
         </w:rPr>
-        <w:t>http://localhost:8080/paradasCercanas</w:t>
-      </w:r>
-      <w:r>
-        <w:rPr>
-          <w:rFonts w:ascii="Helvetica" w:hAnsi="Helvetica" w:cs="Helvetica"/>
-          <w:color w:val="505050"/>
-          <w:sz w:val="18"/>
-          <w:szCs w:val="18"/>
-          <w:shd w:val="clear" w:color="auto" w:fill="FAFAFA"/>
-        </w:rPr>
-        <w:t>Radio/7</w:t>
+        <w:t>http://localhost:8080/paradasCercanasRadio/7</w:t>
       </w:r>
     </w:p>
     <w:p>
@@ -344,13 +324,11 @@
         </w:numPr>
       </w:pPr>
       <w:r>
-        <w:t xml:space="preserve">METHOD: </w:t>
-      </w:r>
-      <w:proofErr w:type="spellStart"/>
-      <w:r>
-        <w:t>Put</w:t>
-      </w:r>
-      <w:proofErr w:type="spellEnd"/>
+        <w:t>METHOD: Pos</w:t>
+      </w:r>
+      <w:r>
+        <w:t>t</w:t>
+      </w:r>
     </w:p>
     <w:p>
       <w:pPr>
@@ -698,17 +676,7 @@
           <w:szCs w:val="18"/>
           <w:shd w:val="clear" w:color="auto" w:fill="FAFAFA"/>
         </w:rPr>
-        <w:t>/</w:t>
-      </w:r>
-      <w:r>
-        <w:rPr>
-          <w:rFonts w:ascii="Helvetica" w:hAnsi="Helvetica" w:cs="Helvetica"/>
-          <w:color w:val="505050"/>
-          <w:sz w:val="18"/>
-          <w:szCs w:val="18"/>
-          <w:shd w:val="clear" w:color="auto" w:fill="FAFAFA"/>
-        </w:rPr>
-        <w:t>2fbc2339-0287-43e6-8c86-1cff0e2f432f</w:t>
+        <w:t>/2fbc2339-0287-43e6-8c86-1cff0e2f432f</w:t>
       </w:r>
     </w:p>
     <w:p>
@@ -765,27 +733,7 @@
           <w:szCs w:val="18"/>
           <w:shd w:val="clear" w:color="auto" w:fill="FAFAFA"/>
         </w:rPr>
-        <w:t>/{</w:t>
-      </w:r>
-      <w:r>
-        <w:rPr>
-          <w:rFonts w:ascii="Helvetica" w:hAnsi="Helvetica" w:cs="Helvetica"/>
-          <w:color w:val="505050"/>
-          <w:sz w:val="18"/>
-          <w:szCs w:val="18"/>
-          <w:shd w:val="clear" w:color="auto" w:fill="FAFAFA"/>
-        </w:rPr>
-        <w:t>nombre</w:t>
-      </w:r>
-      <w:r>
-        <w:rPr>
-          <w:rFonts w:ascii="Helvetica" w:hAnsi="Helvetica" w:cs="Helvetica"/>
-          <w:color w:val="505050"/>
-          <w:sz w:val="18"/>
-          <w:szCs w:val="18"/>
-          <w:shd w:val="clear" w:color="auto" w:fill="FAFAFA"/>
-        </w:rPr>
-        <w:t>}</w:t>
+        <w:t>/{nombre}</w:t>
       </w:r>
     </w:p>
     <w:p>
@@ -823,17 +771,7 @@
           <w:szCs w:val="18"/>
           <w:shd w:val="clear" w:color="auto" w:fill="FAFAFA"/>
         </w:rPr>
-        <w:t>http://localhost:8080/</w:t>
-      </w:r>
-      <w:r>
-        <w:rPr>
-          <w:rFonts w:ascii="Helvetica" w:hAnsi="Helvetica" w:cs="Helvetica"/>
-          <w:color w:val="505050"/>
-          <w:sz w:val="18"/>
-          <w:szCs w:val="18"/>
-          <w:shd w:val="clear" w:color="auto" w:fill="FAFAFA"/>
-        </w:rPr>
-        <w:t xml:space="preserve"> </w:t>
+        <w:t xml:space="preserve">http://localhost:8080/ </w:t>
       </w:r>
       <w:proofErr w:type="spellStart"/>
       <w:r>
@@ -855,27 +793,7 @@
           <w:szCs w:val="18"/>
           <w:shd w:val="clear" w:color="auto" w:fill="FAFAFA"/>
         </w:rPr>
-        <w:t xml:space="preserve"> </w:t>
-      </w:r>
-      <w:r>
-        <w:rPr>
-          <w:rFonts w:ascii="Helvetica" w:hAnsi="Helvetica" w:cs="Helvetica"/>
-          <w:color w:val="505050"/>
-          <w:sz w:val="18"/>
-          <w:szCs w:val="18"/>
-          <w:shd w:val="clear" w:color="auto" w:fill="FAFAFA"/>
-        </w:rPr>
-        <w:t>/</w:t>
-      </w:r>
-      <w:r>
-        <w:rPr>
-          <w:rFonts w:ascii="Helvetica" w:hAnsi="Helvetica" w:cs="Helvetica"/>
-          <w:color w:val="505050"/>
-          <w:sz w:val="18"/>
-          <w:szCs w:val="18"/>
-          <w:shd w:val="clear" w:color="auto" w:fill="FAFAFA"/>
-        </w:rPr>
-        <w:t>Horizonte Peninsular</w:t>
+        <w:t xml:space="preserve"> /Horizonte Peninsular</w:t>
       </w:r>
     </w:p>
     <w:p>
@@ -984,10 +902,7 @@
         <w:spacing w:after="0" w:line="240" w:lineRule="auto"/>
       </w:pPr>
       <w:r>
-        <w:t>Actualizar</w:t>
-      </w:r>
-      <w:r>
-        <w:t xml:space="preserve"> Cooperativa</w:t>
+        <w:t>Actualizar Cooperativa</w:t>
       </w:r>
     </w:p>
     <w:p>
@@ -1034,16 +949,295 @@
         </w:numPr>
       </w:pPr>
       <w:r>
-        <w:t>METHOD:</w:t>
-      </w:r>
+        <w:t xml:space="preserve">METHOD: </w:t>
+      </w:r>
+      <w:proofErr w:type="spellStart"/>
+      <w:r>
+        <w:t>Put</w:t>
+      </w:r>
+      <w:proofErr w:type="spellEnd"/>
+    </w:p>
+    <w:p>
+      <w:pPr>
+        <w:pStyle w:val="Prrafodelista"/>
+        <w:numPr>
+          <w:ilvl w:val="1"/>
+          <w:numId w:val="1"/>
+        </w:numPr>
+      </w:pPr>
+      <w:r>
+        <w:t>Ejemplo:</w:t>
+      </w:r>
+    </w:p>
+    <w:p>
+      <w:pPr>
+        <w:pStyle w:val="Prrafodelista"/>
+        <w:numPr>
+          <w:ilvl w:val="2"/>
+          <w:numId w:val="1"/>
+        </w:numPr>
+      </w:pPr>
+      <w:r>
+        <w:rPr>
+          <w:rFonts w:ascii="Helvetica" w:hAnsi="Helvetica" w:cs="Helvetica"/>
+          <w:color w:val="505050"/>
+          <w:sz w:val="18"/>
+          <w:szCs w:val="18"/>
+          <w:shd w:val="clear" w:color="auto" w:fill="FAFAFA"/>
+        </w:rPr>
+        <w:t>http://localhost:8080/cooperativas/</w:t>
+      </w:r>
+    </w:p>
+    <w:p>
+      <w:pPr>
+        <w:spacing w:after="0" w:line="240" w:lineRule="auto"/>
+        <w:ind w:left="1080"/>
+      </w:pPr>
+      <w:r>
+        <w:t>{</w:t>
+      </w:r>
+    </w:p>
+    <w:p>
+      <w:pPr>
+        <w:spacing w:after="0" w:line="240" w:lineRule="auto"/>
+        <w:ind w:left="1080"/>
+      </w:pPr>
+      <w:r>
+        <w:t xml:space="preserve">    "id": "2fbc2339-0287-43e6-8c86-1cff0e2f432f",</w:t>
+      </w:r>
+    </w:p>
+    <w:p>
+      <w:pPr>
+        <w:spacing w:after="0" w:line="240" w:lineRule="auto"/>
+        <w:ind w:left="1080"/>
+      </w:pPr>
+      <w:r>
+        <w:t xml:space="preserve">    "nombre": "Horizonte Peninsular",</w:t>
+      </w:r>
+    </w:p>
+    <w:p>
+      <w:pPr>
+        <w:spacing w:after="0" w:line="240" w:lineRule="auto"/>
+        <w:ind w:left="1080"/>
+      </w:pPr>
+      <w:r>
+        <w:t xml:space="preserve">    "</w:t>
+      </w:r>
+      <w:proofErr w:type="spellStart"/>
+      <w:r>
+        <w:t>descripcion</w:t>
+      </w:r>
+      <w:proofErr w:type="spellEnd"/>
+      <w:r>
+        <w:t>": "Cooperativa Menos de Santa Elena",</w:t>
+      </w:r>
+    </w:p>
+    <w:p>
+      <w:pPr>
+        <w:spacing w:after="0" w:line="240" w:lineRule="auto"/>
+        <w:ind w:left="1080"/>
+      </w:pPr>
+      <w:r>
+        <w:t xml:space="preserve">    "</w:t>
+      </w:r>
+      <w:proofErr w:type="spellStart"/>
+      <w:r>
+        <w:t>direccion</w:t>
+      </w:r>
+      <w:proofErr w:type="spellEnd"/>
+      <w:r>
+        <w:t xml:space="preserve">": "Central en no </w:t>
+      </w:r>
+      <w:proofErr w:type="spellStart"/>
+      <w:r>
+        <w:t>se</w:t>
+      </w:r>
+      <w:proofErr w:type="spellEnd"/>
       <w:r>
         <w:t xml:space="preserve"> </w:t>
       </w:r>
       <w:proofErr w:type="spellStart"/>
       <w:r>
-        <w:t>Put</w:t>
+        <w:t>donde</w:t>
       </w:r>
       <w:proofErr w:type="spellEnd"/>
+      <w:r>
+        <w:t xml:space="preserve"> </w:t>
+      </w:r>
+      <w:proofErr w:type="spellStart"/>
+      <w:r>
+        <w:t>gg</w:t>
+      </w:r>
+      <w:proofErr w:type="spellEnd"/>
+      <w:r>
+        <w:t>.",</w:t>
+      </w:r>
+    </w:p>
+    <w:p>
+      <w:pPr>
+        <w:spacing w:after="0" w:line="240" w:lineRule="auto"/>
+        <w:ind w:left="1080"/>
+      </w:pPr>
+      <w:r>
+        <w:t xml:space="preserve">    "</w:t>
+      </w:r>
+      <w:proofErr w:type="spellStart"/>
+      <w:r>
+        <w:t>telefono</w:t>
+      </w:r>
+      <w:proofErr w:type="spellEnd"/>
+      <w:r>
+        <w:t>": "2447777",</w:t>
+      </w:r>
+    </w:p>
+    <w:p>
+      <w:pPr>
+        <w:spacing w:after="0" w:line="240" w:lineRule="auto"/>
+        <w:ind w:left="1080"/>
+      </w:pPr>
+      <w:r>
+        <w:t xml:space="preserve">    "email": "horizontePeninsular@gmail.com",</w:t>
+      </w:r>
+    </w:p>
+    <w:p>
+      <w:pPr>
+        <w:spacing w:after="0" w:line="240" w:lineRule="auto"/>
+        <w:ind w:left="1080"/>
+      </w:pPr>
+      <w:r>
+        <w:t xml:space="preserve">    "</w:t>
+      </w:r>
+      <w:proofErr w:type="spellStart"/>
+      <w:r>
+        <w:t>type</w:t>
+      </w:r>
+      <w:proofErr w:type="spellEnd"/>
+      <w:r>
+        <w:t>": "Cooperativa",</w:t>
+      </w:r>
+    </w:p>
+    <w:p>
+      <w:pPr>
+        <w:spacing w:after="0" w:line="240" w:lineRule="auto"/>
+        <w:ind w:left="1080"/>
+      </w:pPr>
+      <w:r>
+        <w:t xml:space="preserve">    "estado": false</w:t>
+      </w:r>
+    </w:p>
+    <w:p>
+      <w:pPr>
+        <w:spacing w:after="0" w:line="240" w:lineRule="auto"/>
+        <w:ind w:left="1080"/>
+      </w:pPr>
+      <w:r>
+        <w:t>}</w:t>
+      </w:r>
+    </w:p>
+    <w:p>
+      <w:pPr>
+        <w:pStyle w:val="Prrafodelista"/>
+        <w:numPr>
+          <w:ilvl w:val="0"/>
+          <w:numId w:val="1"/>
+        </w:numPr>
+        <w:spacing w:after="0" w:line="240" w:lineRule="auto"/>
+      </w:pPr>
+      <w:r>
+        <w:t>Listar Cooperativas Activas</w:t>
+      </w:r>
+    </w:p>
+    <w:p>
+      <w:pPr>
+        <w:pStyle w:val="Prrafodelista"/>
+        <w:numPr>
+          <w:ilvl w:val="1"/>
+          <w:numId w:val="1"/>
+        </w:numPr>
+        <w:spacing w:after="0" w:line="240" w:lineRule="auto"/>
+      </w:pPr>
+      <w:r>
+        <w:t>URL</w:t>
+      </w:r>
+      <w:r>
+        <w:rPr>
+          <w:rFonts w:ascii="Helvetica" w:hAnsi="Helvetica" w:cs="Helvetica"/>
+          <w:color w:val="505050"/>
+          <w:sz w:val="18"/>
+          <w:szCs w:val="18"/>
+          <w:shd w:val="clear" w:color="auto" w:fill="FAFAFA"/>
+        </w:rPr>
+        <w:t xml:space="preserve">: </w:t>
+      </w:r>
+      <w:r>
+        <w:rPr>
+          <w:rFonts w:ascii="Helvetica" w:hAnsi="Helvetica" w:cs="Helvetica"/>
+          <w:color w:val="505050"/>
+          <w:sz w:val="18"/>
+          <w:szCs w:val="18"/>
+          <w:shd w:val="clear" w:color="auto" w:fill="FAFAFA"/>
+        </w:rPr>
+        <w:t>http://localhost:8080/cooperativa</w:t>
+      </w:r>
+      <w:r>
+        <w:rPr>
+          <w:rFonts w:ascii="Helvetica" w:hAnsi="Helvetica" w:cs="Helvetica"/>
+          <w:color w:val="505050"/>
+          <w:sz w:val="18"/>
+          <w:szCs w:val="18"/>
+          <w:shd w:val="clear" w:color="auto" w:fill="FAFAFA"/>
+        </w:rPr>
+        <w:t>s</w:t>
+      </w:r>
+    </w:p>
+    <w:p>
+      <w:pPr>
+        <w:pStyle w:val="Prrafodelista"/>
+        <w:numPr>
+          <w:ilvl w:val="1"/>
+          <w:numId w:val="1"/>
+        </w:numPr>
+      </w:pPr>
+      <w:r>
+        <w:t xml:space="preserve">METHOD: </w:t>
+      </w:r>
+      <w:proofErr w:type="spellStart"/>
+      <w:r>
+        <w:t>Get</w:t>
+      </w:r>
+      <w:proofErr w:type="spellEnd"/>
+    </w:p>
+    <w:p>
+      <w:r>
+        <w:t>BUSES</w:t>
+      </w:r>
+    </w:p>
+    <w:p>
+      <w:pPr>
+        <w:pStyle w:val="Prrafodelista"/>
+        <w:numPr>
+          <w:ilvl w:val="0"/>
+          <w:numId w:val="1"/>
+        </w:numPr>
+      </w:pPr>
+      <w:r>
+        <w:t>Registrar Bus</w:t>
+      </w:r>
+    </w:p>
+    <w:p>
+      <w:pPr>
+        <w:pStyle w:val="Prrafodelista"/>
+        <w:numPr>
+          <w:ilvl w:val="1"/>
+          <w:numId w:val="1"/>
+        </w:numPr>
+      </w:pPr>
+      <w:r>
+        <w:t xml:space="preserve">METHOD: </w:t>
+      </w:r>
+      <w:r>
+        <w:t>Post</w:t>
+      </w:r>
     </w:p>
     <w:p>
       <w:pPr>
@@ -1064,6 +1258,7 @@
           <w:ilvl w:val="2"/>
           <w:numId w:val="1"/>
         </w:numPr>
+        <w:spacing w:after="0" w:line="240" w:lineRule="auto"/>
       </w:pPr>
       <w:r>
         <w:rPr>
@@ -1088,19 +1283,316 @@
     <w:p>
       <w:pPr>
         <w:spacing w:after="0" w:line="240" w:lineRule="auto"/>
-        <w:ind w:left="1080"/>
-      </w:pPr>
-      <w:r>
-        <w:t xml:space="preserve">    "id": "2fbc2339-0287-43e6-8c86-1cff0e2f432f",</w:t>
-      </w:r>
-    </w:p>
-    <w:p>
-      <w:pPr>
-        <w:spacing w:after="0" w:line="240" w:lineRule="auto"/>
-        <w:ind w:left="1080"/>
-      </w:pPr>
-      <w:r>
-        <w:t xml:space="preserve">    "nombre": "Horizonte Peninsular",</w:t>
+        <w:ind w:left="1080" w:firstLine="336"/>
+      </w:pPr>
+      <w:r>
+        <w:t>"placa":"PBC-5678",</w:t>
+      </w:r>
+    </w:p>
+    <w:p>
+      <w:pPr>
+        <w:spacing w:after="0" w:line="240" w:lineRule="auto"/>
+        <w:ind w:left="1080"/>
+      </w:pPr>
+      <w:r>
+        <w:t xml:space="preserve">    </w:t>
+      </w:r>
+      <w:r>
+        <w:tab/>
+      </w:r>
+      <w:r>
+        <w:t>"numero": "60",</w:t>
+      </w:r>
+    </w:p>
+    <w:p>
+      <w:pPr>
+        <w:spacing w:after="0" w:line="240" w:lineRule="auto"/>
+        <w:ind w:left="1080"/>
+      </w:pPr>
+      <w:r>
+        <w:t xml:space="preserve">    </w:t>
+      </w:r>
+      <w:r>
+        <w:tab/>
+      </w:r>
+      <w:r>
+        <w:t>"capacidad": "30",</w:t>
+      </w:r>
+    </w:p>
+    <w:p>
+      <w:pPr>
+        <w:spacing w:after="0" w:line="240" w:lineRule="auto"/>
+        <w:ind w:left="1080"/>
+      </w:pPr>
+      <w:r>
+        <w:t xml:space="preserve">    </w:t>
+      </w:r>
+      <w:r>
+        <w:tab/>
+      </w:r>
+      <w:r>
+        <w:t>"</w:t>
+      </w:r>
+      <w:proofErr w:type="spellStart"/>
+      <w:r>
+        <w:t>idCooperativa</w:t>
+      </w:r>
+      <w:proofErr w:type="spellEnd"/>
+      <w:r>
+        <w:t>": "2fbc2339-0287-43e6-8c86-1cff0e2f432f",</w:t>
+      </w:r>
+    </w:p>
+    <w:p>
+      <w:pPr>
+        <w:spacing w:after="0" w:line="240" w:lineRule="auto"/>
+        <w:ind w:left="1080"/>
+      </w:pPr>
+      <w:r>
+        <w:t xml:space="preserve">    </w:t>
+      </w:r>
+      <w:r>
+        <w:tab/>
+      </w:r>
+      <w:r>
+        <w:t>"estado": true</w:t>
+      </w:r>
+    </w:p>
+    <w:p>
+      <w:pPr>
+        <w:spacing w:after="0" w:line="240" w:lineRule="auto"/>
+        <w:ind w:left="1080"/>
+      </w:pPr>
+      <w:r>
+        <w:t>}</w:t>
+      </w:r>
+    </w:p>
+    <w:p>
+      <w:pPr>
+        <w:pStyle w:val="Prrafodelista"/>
+        <w:numPr>
+          <w:ilvl w:val="0"/>
+          <w:numId w:val="1"/>
+        </w:numPr>
+      </w:pPr>
+      <w:r>
+        <w:t>Listar Todos los Buses</w:t>
+      </w:r>
+    </w:p>
+    <w:p>
+      <w:pPr>
+        <w:pStyle w:val="Prrafodelista"/>
+        <w:numPr>
+          <w:ilvl w:val="1"/>
+          <w:numId w:val="1"/>
+        </w:numPr>
+        <w:spacing w:after="0" w:line="240" w:lineRule="auto"/>
+      </w:pPr>
+      <w:r>
+        <w:t>URL</w:t>
+      </w:r>
+      <w:r>
+        <w:rPr>
+          <w:rFonts w:ascii="Helvetica" w:hAnsi="Helvetica" w:cs="Helvetica"/>
+          <w:color w:val="505050"/>
+          <w:sz w:val="18"/>
+          <w:szCs w:val="18"/>
+          <w:shd w:val="clear" w:color="auto" w:fill="FAFAFA"/>
+        </w:rPr>
+        <w:t xml:space="preserve">: </w:t>
+      </w:r>
+      <w:hyperlink r:id="rId9" w:history="1">
+        <w:r>
+          <w:rPr>
+            <w:rStyle w:val="Hipervnculo"/>
+            <w:rFonts w:ascii="Helvetica" w:hAnsi="Helvetica" w:cs="Helvetica"/>
+            <w:sz w:val="18"/>
+            <w:szCs w:val="18"/>
+            <w:shd w:val="clear" w:color="auto" w:fill="FAFAFA"/>
+          </w:rPr>
+          <w:t>http://localhost:8080/busesAll</w:t>
+        </w:r>
+      </w:hyperlink>
+    </w:p>
+    <w:p>
+      <w:pPr>
+        <w:pStyle w:val="Prrafodelista"/>
+        <w:numPr>
+          <w:ilvl w:val="1"/>
+          <w:numId w:val="1"/>
+        </w:numPr>
+      </w:pPr>
+      <w:r>
+        <w:t xml:space="preserve">METHOD: </w:t>
+      </w:r>
+      <w:proofErr w:type="spellStart"/>
+      <w:r>
+        <w:t>Get</w:t>
+      </w:r>
+      <w:proofErr w:type="spellEnd"/>
+    </w:p>
+    <w:p>
+      <w:pPr>
+        <w:pStyle w:val="Prrafodelista"/>
+        <w:numPr>
+          <w:ilvl w:val="0"/>
+          <w:numId w:val="1"/>
+        </w:numPr>
+      </w:pPr>
+      <w:r>
+        <w:t>Listar Buses no eliminadas</w:t>
+      </w:r>
+    </w:p>
+    <w:p>
+      <w:pPr>
+        <w:pStyle w:val="Prrafodelista"/>
+        <w:numPr>
+          <w:ilvl w:val="1"/>
+          <w:numId w:val="1"/>
+        </w:numPr>
+        <w:spacing w:after="0" w:line="240" w:lineRule="auto"/>
+      </w:pPr>
+      <w:r>
+        <w:t>URL</w:t>
+      </w:r>
+      <w:r>
+        <w:rPr>
+          <w:rFonts w:ascii="Helvetica" w:hAnsi="Helvetica" w:cs="Helvetica"/>
+          <w:color w:val="505050"/>
+          <w:sz w:val="18"/>
+          <w:szCs w:val="18"/>
+          <w:shd w:val="clear" w:color="auto" w:fill="FAFAFA"/>
+        </w:rPr>
+        <w:t xml:space="preserve">: </w:t>
+      </w:r>
+      <w:hyperlink r:id="rId10" w:history="1">
+        <w:r>
+          <w:rPr>
+            <w:rStyle w:val="Hipervnculo"/>
+            <w:rFonts w:ascii="Helvetica" w:hAnsi="Helvetica" w:cs="Helvetica"/>
+            <w:sz w:val="18"/>
+            <w:szCs w:val="18"/>
+            <w:shd w:val="clear" w:color="auto" w:fill="FAFAFA"/>
+          </w:rPr>
+          <w:t>http://localhost:8080/buses</w:t>
+        </w:r>
+      </w:hyperlink>
+    </w:p>
+    <w:p>
+      <w:pPr>
+        <w:pStyle w:val="Prrafodelista"/>
+        <w:numPr>
+          <w:ilvl w:val="1"/>
+          <w:numId w:val="1"/>
+        </w:numPr>
+      </w:pPr>
+      <w:r>
+        <w:t xml:space="preserve">METHOD: </w:t>
+      </w:r>
+      <w:proofErr w:type="spellStart"/>
+      <w:r>
+        <w:t>Get</w:t>
+      </w:r>
+      <w:proofErr w:type="spellEnd"/>
+    </w:p>
+    <w:p>
+      <w:pPr>
+        <w:pStyle w:val="Prrafodelista"/>
+        <w:numPr>
+          <w:ilvl w:val="0"/>
+          <w:numId w:val="1"/>
+        </w:numPr>
+      </w:pPr>
+      <w:r>
+        <w:t>Actualizar Bus</w:t>
+      </w:r>
+    </w:p>
+    <w:p>
+      <w:pPr>
+        <w:pStyle w:val="Prrafodelista"/>
+        <w:numPr>
+          <w:ilvl w:val="1"/>
+          <w:numId w:val="1"/>
+        </w:numPr>
+      </w:pPr>
+      <w:r>
+        <w:t xml:space="preserve">METHOD: </w:t>
+      </w:r>
+      <w:proofErr w:type="spellStart"/>
+      <w:r>
+        <w:t>Pu</w:t>
+      </w:r>
+      <w:r>
+        <w:t>t</w:t>
+      </w:r>
+      <w:proofErr w:type="spellEnd"/>
+    </w:p>
+    <w:p>
+      <w:pPr>
+        <w:pStyle w:val="Prrafodelista"/>
+        <w:numPr>
+          <w:ilvl w:val="1"/>
+          <w:numId w:val="1"/>
+        </w:numPr>
+      </w:pPr>
+      <w:r>
+        <w:t>Ejemplo:</w:t>
+      </w:r>
+    </w:p>
+    <w:p>
+      <w:pPr>
+        <w:pStyle w:val="Prrafodelista"/>
+        <w:numPr>
+          <w:ilvl w:val="2"/>
+          <w:numId w:val="1"/>
+        </w:numPr>
+        <w:spacing w:after="0" w:line="240" w:lineRule="auto"/>
+      </w:pPr>
+      <w:r>
+        <w:rPr>
+          <w:rFonts w:ascii="Helvetica" w:hAnsi="Helvetica" w:cs="Helvetica"/>
+          <w:color w:val="505050"/>
+          <w:sz w:val="18"/>
+          <w:szCs w:val="18"/>
+          <w:shd w:val="clear" w:color="auto" w:fill="FAFAFA"/>
+        </w:rPr>
+        <w:t>http://localhost:8080/cooperativas/</w:t>
+      </w:r>
+    </w:p>
+    <w:p>
+      <w:pPr>
+        <w:spacing w:after="0" w:line="240" w:lineRule="auto"/>
+        <w:ind w:left="1080"/>
+      </w:pPr>
+      <w:r>
+        <w:t>{</w:t>
+      </w:r>
+    </w:p>
+    <w:p>
+      <w:pPr>
+        <w:spacing w:after="0" w:line="240" w:lineRule="auto"/>
+        <w:ind w:left="1080" w:firstLine="336"/>
+      </w:pPr>
+      <w:r>
+        <w:t>"placa":"PBC-5678",</w:t>
+      </w:r>
+    </w:p>
+    <w:p>
+      <w:pPr>
+        <w:spacing w:after="0" w:line="240" w:lineRule="auto"/>
+        <w:ind w:left="1080"/>
+      </w:pPr>
+      <w:r>
+        <w:lastRenderedPageBreak/>
+        <w:t xml:space="preserve">    "numero": "60",</w:t>
+      </w:r>
+    </w:p>
+    <w:p>
+      <w:pPr>
+        <w:spacing w:after="0" w:line="240" w:lineRule="auto"/>
+        <w:ind w:left="1080"/>
+      </w:pPr>
+      <w:r>
+        <w:t xml:space="preserve">    "capacidad": "30",</w:t>
       </w:r>
     </w:p>
     <w:p>
@@ -1113,277 +1605,366 @@
       </w:r>
       <w:proofErr w:type="spellStart"/>
       <w:r>
-        <w:t>descripcion</w:t>
+        <w:t>idCooperativa</w:t>
       </w:r>
       <w:proofErr w:type="spellEnd"/>
       <w:r>
-        <w:t>": "Cooperativa Menos de Santa Elena",</w:t>
-      </w:r>
-    </w:p>
-    <w:p>
-      <w:pPr>
-        <w:spacing w:after="0" w:line="240" w:lineRule="auto"/>
-        <w:ind w:left="1080"/>
-      </w:pPr>
-      <w:r>
-        <w:t xml:space="preserve">    "</w:t>
-      </w:r>
+        <w:t>": "2fbc2339-0287-43e6-8c86-1cff0e2f432f",</w:t>
+      </w:r>
+    </w:p>
+    <w:p>
+      <w:pPr>
+        <w:spacing w:after="0" w:line="240" w:lineRule="auto"/>
+        <w:ind w:left="1080"/>
+      </w:pPr>
+      <w:r>
+        <w:t xml:space="preserve">    "estado": true</w:t>
+      </w:r>
+    </w:p>
+    <w:p>
+      <w:pPr>
+        <w:spacing w:after="0" w:line="240" w:lineRule="auto"/>
+        <w:ind w:left="1080"/>
+      </w:pPr>
+      <w:r>
+        <w:t>}</w:t>
+      </w:r>
+    </w:p>
+    <w:p>
+      <w:pPr>
+        <w:pStyle w:val="Prrafodelista"/>
+        <w:numPr>
+          <w:ilvl w:val="0"/>
+          <w:numId w:val="1"/>
+        </w:numPr>
+      </w:pPr>
+      <w:r>
+        <w:t>Eliminar Bus</w:t>
+      </w:r>
+    </w:p>
+    <w:p>
+      <w:pPr>
+        <w:pStyle w:val="Prrafodelista"/>
+        <w:numPr>
+          <w:ilvl w:val="1"/>
+          <w:numId w:val="1"/>
+        </w:numPr>
+        <w:spacing w:after="0" w:line="240" w:lineRule="auto"/>
+      </w:pPr>
+      <w:r>
+        <w:t>URL</w:t>
+      </w:r>
+      <w:r>
+        <w:rPr>
+          <w:rFonts w:ascii="Helvetica" w:hAnsi="Helvetica" w:cs="Helvetica"/>
+          <w:color w:val="505050"/>
+          <w:sz w:val="18"/>
+          <w:szCs w:val="18"/>
+          <w:shd w:val="clear" w:color="auto" w:fill="FAFAFA"/>
+        </w:rPr>
+        <w:t xml:space="preserve">: </w:t>
+      </w:r>
+      <w:hyperlink r:id="rId11" w:history="1">
+        <w:r>
+          <w:rPr>
+            <w:rStyle w:val="Hipervnculo"/>
+            <w:rFonts w:ascii="Helvetica" w:hAnsi="Helvetica" w:cs="Helvetica"/>
+            <w:sz w:val="18"/>
+            <w:szCs w:val="18"/>
+            <w:shd w:val="clear" w:color="auto" w:fill="FAFAFA"/>
+          </w:rPr>
+          <w:t>http://localhost:8080/buses/{id}</w:t>
+        </w:r>
+      </w:hyperlink>
+    </w:p>
+    <w:p>
+      <w:pPr>
+        <w:pStyle w:val="Prrafodelista"/>
+        <w:numPr>
+          <w:ilvl w:val="1"/>
+          <w:numId w:val="1"/>
+        </w:numPr>
+      </w:pPr>
+      <w:r>
+        <w:t>Ejemplo:</w:t>
+      </w:r>
+    </w:p>
+    <w:p>
+      <w:pPr>
+        <w:pStyle w:val="Prrafodelista"/>
+        <w:numPr>
+          <w:ilvl w:val="2"/>
+          <w:numId w:val="1"/>
+        </w:numPr>
+        <w:rPr>
+          <w:rFonts w:ascii="Helvetica" w:hAnsi="Helvetica" w:cs="Helvetica"/>
+          <w:color w:val="505050"/>
+          <w:sz w:val="18"/>
+          <w:szCs w:val="18"/>
+          <w:shd w:val="clear" w:color="auto" w:fill="FAFAFA"/>
+        </w:rPr>
+      </w:pPr>
+      <w:r>
+        <w:rPr>
+          <w:rFonts w:ascii="Helvetica" w:hAnsi="Helvetica" w:cs="Helvetica"/>
+          <w:color w:val="505050"/>
+          <w:sz w:val="18"/>
+          <w:szCs w:val="18"/>
+          <w:shd w:val="clear" w:color="auto" w:fill="FAFAFA"/>
+        </w:rPr>
+        <w:t>http://localhost:8080/</w:t>
+      </w:r>
+      <w:r>
+        <w:rPr>
+          <w:rFonts w:ascii="Helvetica" w:hAnsi="Helvetica" w:cs="Helvetica"/>
+          <w:color w:val="505050"/>
+          <w:sz w:val="18"/>
+          <w:szCs w:val="18"/>
+          <w:shd w:val="clear" w:color="auto" w:fill="FAFAFA"/>
+        </w:rPr>
+        <w:t>buses</w:t>
+      </w:r>
+      <w:r>
+        <w:rPr>
+          <w:rFonts w:ascii="Helvetica" w:hAnsi="Helvetica" w:cs="Helvetica"/>
+          <w:color w:val="505050"/>
+          <w:sz w:val="18"/>
+          <w:szCs w:val="18"/>
+          <w:shd w:val="clear" w:color="auto" w:fill="FAFAFA"/>
+        </w:rPr>
+        <w:t>/</w:t>
+      </w:r>
+      <w:r>
+        <w:rPr>
+          <w:rFonts w:ascii="Helvetica" w:hAnsi="Helvetica" w:cs="Helvetica"/>
+          <w:color w:val="505050"/>
+          <w:sz w:val="18"/>
+          <w:szCs w:val="18"/>
+          <w:shd w:val="clear" w:color="auto" w:fill="FAFAFA"/>
+        </w:rPr>
+        <w:t>PBC-5678</w:t>
+      </w:r>
+    </w:p>
+    <w:p>
+      <w:pPr>
+        <w:pStyle w:val="Prrafodelista"/>
+        <w:numPr>
+          <w:ilvl w:val="0"/>
+          <w:numId w:val="1"/>
+        </w:numPr>
+      </w:pPr>
+      <w:r>
+        <w:t>Buscar por Placa</w:t>
+      </w:r>
+    </w:p>
+    <w:p>
+      <w:pPr>
+        <w:pStyle w:val="Prrafodelista"/>
+        <w:numPr>
+          <w:ilvl w:val="1"/>
+          <w:numId w:val="1"/>
+        </w:numPr>
+        <w:spacing w:after="0" w:line="240" w:lineRule="auto"/>
+      </w:pPr>
+      <w:r>
+        <w:t>URL</w:t>
+      </w:r>
+      <w:r>
+        <w:rPr>
+          <w:rFonts w:ascii="Helvetica" w:hAnsi="Helvetica" w:cs="Helvetica"/>
+          <w:color w:val="505050"/>
+          <w:sz w:val="18"/>
+          <w:szCs w:val="18"/>
+          <w:shd w:val="clear" w:color="auto" w:fill="FAFAFA"/>
+        </w:rPr>
+        <w:t xml:space="preserve">: </w:t>
+      </w:r>
+      <w:hyperlink r:id="rId12" w:history="1">
+        <w:r>
+          <w:rPr>
+            <w:rStyle w:val="Hipervnculo"/>
+            <w:rFonts w:ascii="Helvetica" w:hAnsi="Helvetica" w:cs="Helvetica"/>
+            <w:sz w:val="18"/>
+            <w:szCs w:val="18"/>
+            <w:shd w:val="clear" w:color="auto" w:fill="FAFAFA"/>
+          </w:rPr>
+          <w:t>http://localhost:8080/buses/{placa}</w:t>
+        </w:r>
+      </w:hyperlink>
+    </w:p>
+    <w:p>
+      <w:pPr>
+        <w:pStyle w:val="Prrafodelista"/>
+        <w:numPr>
+          <w:ilvl w:val="1"/>
+          <w:numId w:val="1"/>
+        </w:numPr>
+        <w:spacing w:after="0" w:line="240" w:lineRule="auto"/>
+      </w:pPr>
       <w:proofErr w:type="spellStart"/>
       <w:r>
-        <w:t>direccion</w:t>
+        <w:t>Method</w:t>
       </w:r>
       <w:proofErr w:type="spellEnd"/>
       <w:r>
-        <w:t xml:space="preserve">": "Central en no </w:t>
-      </w:r>
+        <w:t>: GET</w:t>
+      </w:r>
+    </w:p>
+    <w:p>
+      <w:pPr>
+        <w:pStyle w:val="Prrafodelista"/>
+        <w:numPr>
+          <w:ilvl w:val="1"/>
+          <w:numId w:val="1"/>
+        </w:numPr>
+      </w:pPr>
+      <w:r>
+        <w:t>Ejemplo:</w:t>
+      </w:r>
+    </w:p>
+    <w:p>
+      <w:pPr>
+        <w:pStyle w:val="Prrafodelista"/>
+        <w:numPr>
+          <w:ilvl w:val="2"/>
+          <w:numId w:val="1"/>
+        </w:numPr>
+      </w:pPr>
+      <w:hyperlink r:id="rId13" w:history="1">
+        <w:r>
+          <w:rPr>
+            <w:rStyle w:val="Hipervnculo"/>
+            <w:rFonts w:ascii="Helvetica" w:hAnsi="Helvetica" w:cs="Helvetica"/>
+            <w:sz w:val="18"/>
+            <w:szCs w:val="18"/>
+            <w:shd w:val="clear" w:color="auto" w:fill="FAFAFA"/>
+          </w:rPr>
+          <w:t>http://localhost:8080/buses/</w:t>
+        </w:r>
+        <w:r>
+          <w:rPr>
+            <w:rStyle w:val="Hipervnculo"/>
+          </w:rPr>
+          <w:t>PBC-5678</w:t>
+        </w:r>
+      </w:hyperlink>
+    </w:p>
+    <w:p>
+      <w:pPr>
+        <w:pStyle w:val="Prrafodelista"/>
+        <w:numPr>
+          <w:ilvl w:val="0"/>
+          <w:numId w:val="1"/>
+        </w:numPr>
+      </w:pPr>
+      <w:r>
+        <w:t>Listar Buses de una Cooperativa</w:t>
+      </w:r>
+    </w:p>
+    <w:p>
+      <w:pPr>
+        <w:pStyle w:val="Prrafodelista"/>
+        <w:numPr>
+          <w:ilvl w:val="1"/>
+          <w:numId w:val="1"/>
+        </w:numPr>
+        <w:spacing w:after="0" w:line="240" w:lineRule="auto"/>
+      </w:pPr>
+      <w:r>
+        <w:t>URL</w:t>
+      </w:r>
+      <w:r>
+        <w:rPr>
+          <w:rFonts w:ascii="Helvetica" w:hAnsi="Helvetica" w:cs="Helvetica"/>
+          <w:color w:val="505050"/>
+          <w:sz w:val="18"/>
+          <w:szCs w:val="18"/>
+          <w:shd w:val="clear" w:color="auto" w:fill="FAFAFA"/>
+        </w:rPr>
+        <w:t xml:space="preserve">: </w:t>
+      </w:r>
+      <w:hyperlink r:id="rId14" w:history="1">
+        <w:r>
+          <w:rPr>
+            <w:rStyle w:val="Hipervnculo"/>
+            <w:rFonts w:ascii="Helvetica" w:hAnsi="Helvetica" w:cs="Helvetica"/>
+            <w:sz w:val="18"/>
+            <w:szCs w:val="18"/>
+            <w:shd w:val="clear" w:color="auto" w:fill="FAFAFA"/>
+          </w:rPr>
+          <w:t>http://localhost:8080/busesByCooperativa/{idCooperativa}</w:t>
+        </w:r>
+      </w:hyperlink>
+    </w:p>
+    <w:p>
+      <w:pPr>
+        <w:pStyle w:val="Prrafodelista"/>
+        <w:numPr>
+          <w:ilvl w:val="1"/>
+          <w:numId w:val="1"/>
+        </w:numPr>
+        <w:spacing w:after="0" w:line="240" w:lineRule="auto"/>
+      </w:pPr>
       <w:proofErr w:type="spellStart"/>
       <w:r>
-        <w:t>se</w:t>
+        <w:t>Method</w:t>
       </w:r>
       <w:proofErr w:type="spellEnd"/>
       <w:r>
-        <w:t xml:space="preserve"> </w:t>
-      </w:r>
-      <w:proofErr w:type="spellStart"/>
-      <w:r>
-        <w:t>donde</w:t>
-      </w:r>
-      <w:proofErr w:type="spellEnd"/>
-      <w:r>
-        <w:t xml:space="preserve"> </w:t>
-      </w:r>
-      <w:proofErr w:type="spellStart"/>
-      <w:r>
-        <w:t>gg</w:t>
-      </w:r>
-      <w:proofErr w:type="spellEnd"/>
-      <w:r>
-        <w:t>.",</w:t>
-      </w:r>
-    </w:p>
-    <w:p>
-      <w:pPr>
-        <w:spacing w:after="0" w:line="240" w:lineRule="auto"/>
-        <w:ind w:left="1080"/>
-      </w:pPr>
-      <w:r>
-        <w:t xml:space="preserve">    "</w:t>
-      </w:r>
-      <w:proofErr w:type="spellStart"/>
-      <w:r>
-        <w:t>telefono</w:t>
-      </w:r>
-      <w:proofErr w:type="spellEnd"/>
-      <w:r>
-        <w:t>": "2447777",</w:t>
-      </w:r>
-    </w:p>
-    <w:p>
-      <w:pPr>
-        <w:spacing w:after="0" w:line="240" w:lineRule="auto"/>
-        <w:ind w:left="1080"/>
-      </w:pPr>
-      <w:r>
-        <w:t xml:space="preserve">    "email": "horizontePeninsular@gmail.com",</w:t>
-      </w:r>
-    </w:p>
-    <w:p>
-      <w:pPr>
-        <w:spacing w:after="0" w:line="240" w:lineRule="auto"/>
-        <w:ind w:left="1080"/>
-      </w:pPr>
-      <w:r>
-        <w:t xml:space="preserve">    "</w:t>
-      </w:r>
-      <w:proofErr w:type="spellStart"/>
-      <w:r>
-        <w:t>type</w:t>
-      </w:r>
-      <w:proofErr w:type="spellEnd"/>
-      <w:r>
-        <w:t>": "Cooperativa",</w:t>
-      </w:r>
-    </w:p>
-    <w:p>
-      <w:pPr>
-        <w:spacing w:after="0" w:line="240" w:lineRule="auto"/>
-        <w:ind w:left="1080"/>
-      </w:pPr>
-      <w:r>
-        <w:t xml:space="preserve">    "estado": false</w:t>
-      </w:r>
-    </w:p>
-    <w:p>
-      <w:pPr>
-        <w:spacing w:after="0" w:line="240" w:lineRule="auto"/>
-        <w:ind w:left="1080"/>
-      </w:pPr>
-      <w:r>
-        <w:t>}</w:t>
-      </w:r>
-    </w:p>
-    <w:p>
-      <w:pPr>
-        <w:pStyle w:val="Prrafodelista"/>
-        <w:numPr>
-          <w:ilvl w:val="0"/>
-          <w:numId w:val="1"/>
-        </w:numPr>
-        <w:spacing w:after="0" w:line="240" w:lineRule="auto"/>
-      </w:pPr>
-      <w:r>
-        <w:t>Listar Cooperativas Activas</w:t>
-      </w:r>
-    </w:p>
-    <w:p>
-      <w:pPr>
-        <w:pStyle w:val="Prrafodelista"/>
-        <w:numPr>
-          <w:ilvl w:val="1"/>
-          <w:numId w:val="1"/>
-        </w:numPr>
-        <w:spacing w:after="0" w:line="240" w:lineRule="auto"/>
-      </w:pPr>
-      <w:r>
-        <w:t>URL</w:t>
-      </w:r>
-      <w:r>
-        <w:rPr>
-          <w:rFonts w:ascii="Helvetica" w:hAnsi="Helvetica" w:cs="Helvetica"/>
-          <w:color w:val="505050"/>
-          <w:sz w:val="18"/>
-          <w:szCs w:val="18"/>
-          <w:shd w:val="clear" w:color="auto" w:fill="FAFAFA"/>
-        </w:rPr>
-        <w:t xml:space="preserve">: </w:t>
-      </w:r>
-      <w:r>
-        <w:rPr>
-          <w:rFonts w:ascii="Helvetica" w:hAnsi="Helvetica" w:cs="Helvetica"/>
-          <w:color w:val="505050"/>
-          <w:sz w:val="18"/>
-          <w:szCs w:val="18"/>
-          <w:shd w:val="clear" w:color="auto" w:fill="FAFAFA"/>
-        </w:rPr>
-        <w:t>http://localhost:8080/cooperativa</w:t>
-      </w:r>
-      <w:r>
-        <w:rPr>
-          <w:rFonts w:ascii="Helvetica" w:hAnsi="Helvetica" w:cs="Helvetica"/>
-          <w:color w:val="505050"/>
-          <w:sz w:val="18"/>
-          <w:szCs w:val="18"/>
-          <w:shd w:val="clear" w:color="auto" w:fill="FAFAFA"/>
-        </w:rPr>
-        <w:t>s</w:t>
-      </w:r>
-    </w:p>
-    <w:p>
-      <w:pPr>
-        <w:pStyle w:val="Prrafodelista"/>
-        <w:numPr>
-          <w:ilvl w:val="1"/>
-          <w:numId w:val="1"/>
-        </w:numPr>
-      </w:pPr>
-      <w:r>
-        <w:t xml:space="preserve">METHOD: </w:t>
-      </w:r>
-      <w:proofErr w:type="spellStart"/>
-      <w:r>
-        <w:t>Get</w:t>
-      </w:r>
-      <w:proofErr w:type="spellEnd"/>
-    </w:p>
-    <w:p>
-      <w:r>
-        <w:t>BUSES</w:t>
-      </w:r>
-    </w:p>
-    <w:p>
-      <w:pPr>
-        <w:pStyle w:val="Prrafodelista"/>
-        <w:numPr>
-          <w:ilvl w:val="0"/>
-          <w:numId w:val="1"/>
-        </w:numPr>
-      </w:pPr>
-      <w:r>
-        <w:t>Registrar Bus</w:t>
+        <w:t>: GET</w:t>
+      </w:r>
+    </w:p>
+    <w:p>
+      <w:pPr>
+        <w:pStyle w:val="Prrafodelista"/>
+        <w:numPr>
+          <w:ilvl w:val="1"/>
+          <w:numId w:val="1"/>
+        </w:numPr>
+      </w:pPr>
+      <w:r>
+        <w:t>Ejemplo:</w:t>
+      </w:r>
+    </w:p>
+    <w:p>
+      <w:pPr>
+        <w:pStyle w:val="Prrafodelista"/>
+        <w:numPr>
+          <w:ilvl w:val="1"/>
+          <w:numId w:val="1"/>
+        </w:numPr>
+      </w:pPr>
+      <w:r>
+        <w:rPr>
+          <w:rFonts w:ascii="Helvetica" w:hAnsi="Helvetica" w:cs="Helvetica"/>
+          <w:color w:val="505050"/>
+          <w:sz w:val="18"/>
+          <w:szCs w:val="18"/>
+          <w:shd w:val="clear" w:color="auto" w:fill="FAFAFA"/>
+        </w:rPr>
+        <w:t>http://localhost:8080/busesByCooperativa</w:t>
+      </w:r>
+      <w:r>
+        <w:rPr>
+          <w:rFonts w:ascii="Helvetica" w:hAnsi="Helvetica" w:cs="Helvetica"/>
+          <w:color w:val="505050"/>
+          <w:sz w:val="18"/>
+          <w:szCs w:val="18"/>
+          <w:shd w:val="clear" w:color="auto" w:fill="FAFAFA"/>
+        </w:rPr>
+        <w:t>/</w:t>
       </w:r>
       <w:bookmarkStart w:id="0" w:name="_GoBack"/>
       <w:bookmarkEnd w:id="0"/>
-    </w:p>
-    <w:p>
-      <w:pPr>
-        <w:pStyle w:val="Prrafodelista"/>
-        <w:numPr>
-          <w:ilvl w:val="0"/>
-          <w:numId w:val="1"/>
-        </w:numPr>
-      </w:pPr>
-      <w:r>
-        <w:t>Listar Todos los Buses</w:t>
-      </w:r>
-    </w:p>
-    <w:p>
-      <w:pPr>
-        <w:pStyle w:val="Prrafodelista"/>
-        <w:numPr>
-          <w:ilvl w:val="0"/>
-          <w:numId w:val="1"/>
-        </w:numPr>
-      </w:pPr>
-      <w:r>
-        <w:t>Listar Buses no eliminadas</w:t>
-      </w:r>
-    </w:p>
-    <w:p>
-      <w:pPr>
-        <w:pStyle w:val="Prrafodelista"/>
-        <w:numPr>
-          <w:ilvl w:val="0"/>
-          <w:numId w:val="1"/>
-        </w:numPr>
-      </w:pPr>
-      <w:r>
-        <w:t>Actualizar Bus</w:t>
-      </w:r>
-    </w:p>
-    <w:p>
-      <w:pPr>
-        <w:pStyle w:val="Prrafodelista"/>
-        <w:numPr>
-          <w:ilvl w:val="0"/>
-          <w:numId w:val="1"/>
-        </w:numPr>
-      </w:pPr>
-      <w:r>
-        <w:t>Eliminar Bus</w:t>
-      </w:r>
-    </w:p>
-    <w:p>
-      <w:pPr>
-        <w:pStyle w:val="Prrafodelista"/>
-        <w:numPr>
-          <w:ilvl w:val="0"/>
-          <w:numId w:val="1"/>
-        </w:numPr>
-      </w:pPr>
-      <w:r>
-        <w:t>Buscar por Placa</w:t>
-      </w:r>
-    </w:p>
-    <w:p>
-      <w:pPr>
-        <w:pStyle w:val="Prrafodelista"/>
-        <w:numPr>
-          <w:ilvl w:val="0"/>
-          <w:numId w:val="1"/>
-        </w:numPr>
-      </w:pPr>
-      <w:r>
-        <w:t>Listar Buses de una Cooperativa</w:t>
+      <w:r>
+        <w:rPr>
+          <w:rFonts w:ascii="Helvetica" w:hAnsi="Helvetica" w:cs="Helvetica"/>
+          <w:color w:val="505050"/>
+          <w:sz w:val="18"/>
+          <w:szCs w:val="18"/>
+          <w:shd w:val="clear" w:color="auto" w:fill="FAFAFA"/>
+        </w:rPr>
+        <w:t>2fbc2339-0287-43e6-8c86-1cff0e2f432f</w:t>
       </w:r>
     </w:p>
     <w:sectPr>

</xml_diff>